<commit_message>
Manje prepravke projektnog zadatka
</commit_message>
<xml_diff>
--- a/DobarKonobar projektni zadatak.docx
+++ b/DobarKonobar projektni zadatak.docx
@@ -1,19 +1,14 @@
 
 <file path=word/document.xml><?xml version="1.0" encoding="utf-8"?>
-<w:document xmlns:wpc="http://schemas.microsoft.com/office/word/2010/wordprocessingCanvas" xmlns:mc="http://schemas.openxmlformats.org/markup-compatibility/2006" xmlns:o="urn:schemas-microsoft-com:office:office" xmlns:r="http://schemas.openxmlformats.org/officeDocument/2006/relationships" xmlns:m="http://schemas.openxmlformats.org/officeDocument/2006/math" xmlns:v="urn:schemas-microsoft-com:vml" xmlns:wp14="http://schemas.microsoft.com/office/word/2010/wordprocessingDrawing" xmlns:wp="http://schemas.openxmlformats.org/drawingml/2006/wordprocessingDrawing" xmlns:w10="urn:schemas-microsoft-com:office:word" xmlns:w="http://schemas.openxmlformats.org/wordprocessingml/2006/main" xmlns:w14="http://schemas.microsoft.com/office/word/2010/wordml" xmlns:w15="http://schemas.microsoft.com/office/word/2012/wordml" xmlns:wpg="http://schemas.microsoft.com/office/word/2010/wordprocessingGroup" xmlns:wpi="http://schemas.microsoft.com/office/word/2010/wordprocessingInk" xmlns:wne="http://schemas.microsoft.com/office/word/2006/wordml" xmlns:wps="http://schemas.microsoft.com/office/word/2010/wordprocessingShape" mc:Ignorable="w14 w15 wp14">
+<w:document xmlns:wpc="http://schemas.microsoft.com/office/word/2010/wordprocessingCanvas" xmlns:cx="http://schemas.microsoft.com/office/drawing/2014/chartex" xmlns:mc="http://schemas.openxmlformats.org/markup-compatibility/2006" xmlns:o="urn:schemas-microsoft-com:office:office" xmlns:r="http://schemas.openxmlformats.org/officeDocument/2006/relationships" xmlns:m="http://schemas.openxmlformats.org/officeDocument/2006/math" xmlns:v="urn:schemas-microsoft-com:vml" xmlns:wp14="http://schemas.microsoft.com/office/word/2010/wordprocessingDrawing" xmlns:wp="http://schemas.openxmlformats.org/drawingml/2006/wordprocessingDrawing" xmlns:w10="urn:schemas-microsoft-com:office:word" xmlns:w="http://schemas.openxmlformats.org/wordprocessingml/2006/main" xmlns:w14="http://schemas.microsoft.com/office/word/2010/wordml" xmlns:w15="http://schemas.microsoft.com/office/word/2012/wordml" xmlns:w16se="http://schemas.microsoft.com/office/word/2015/wordml/symex" xmlns:wpg="http://schemas.microsoft.com/office/word/2010/wordprocessingGroup" xmlns:wpi="http://schemas.microsoft.com/office/word/2010/wordprocessingInk" xmlns:wne="http://schemas.microsoft.com/office/word/2006/wordml" xmlns:wps="http://schemas.microsoft.com/office/word/2010/wordprocessingShape" mc:Ignorable="w14 w15 w16se wp14">
   <w:body>
     <w:p>
       <w:pPr>
         <w:jc w:val="center"/>
       </w:pPr>
       <w:r>
-        <w:t xml:space="preserve">Payten </w:t>
-      </w:r>
-      <w:proofErr w:type="spellStart"/>
-      <w:r>
-        <w:t>hackaton</w:t>
-      </w:r>
-      <w:proofErr w:type="spellEnd"/>
+        <w:t>Payten hackaton</w:t>
+      </w:r>
     </w:p>
     <w:p>
       <w:pPr>
@@ -243,7 +238,23 @@
           <w:sz w:val="32"/>
           <w:lang w:val="sr-Latn-RS"/>
         </w:rPr>
-        <w:t>DobarKonobar</w:t>
+        <w:t>Dobar</w:t>
+      </w:r>
+      <w:r>
+        <w:rPr>
+          <w:b/>
+          <w:sz w:val="32"/>
+          <w:lang w:val="sr-Latn-RS"/>
+        </w:rPr>
+        <w:t>Dan</w:t>
+      </w:r>
+      <w:r>
+        <w:rPr>
+          <w:b/>
+          <w:sz w:val="32"/>
+          <w:lang w:val="sr-Latn-RS"/>
+        </w:rPr>
+        <w:t>Konobar</w:t>
       </w:r>
     </w:p>
     <w:p>
@@ -340,32 +351,20 @@
         </w:rPr>
         <w:t>Babić Šarboh</w:t>
       </w:r>
-      <w:r>
-        <w:rPr>
-          <w:lang w:val="sr-Latn-RS"/>
-        </w:rPr>
-        <w:br/>
-      </w:r>
-      <w:r>
-        <w:rPr>
-          <w:lang w:val="sr-Latn-RS"/>
-        </w:rPr>
-        <w:t>Aleksa Vučković</w:t>
-      </w:r>
     </w:p>
     <w:p>
       <w:pPr>
         <w:pStyle w:val="Subtitle"/>
         <w:jc w:val="center"/>
         <w:rPr>
-          <w:lang w:val="sr-Latn-RS"/>
-        </w:rPr>
-      </w:pPr>
-      <w:r>
-        <w:rPr>
-          <w:lang w:val="sr-Latn-RS"/>
-        </w:rPr>
-        <w:t>Marko Rabat</w:t>
+          <w:lang w:val="sr-Latn-BA"/>
+        </w:rPr>
+      </w:pPr>
+      <w:r>
+        <w:rPr>
+          <w:lang w:val="sr-Latn-RS"/>
+        </w:rPr>
+        <w:t>Aleksa Vučković</w:t>
       </w:r>
     </w:p>
     <w:p>
@@ -380,7 +379,7 @@
         <w:rPr>
           <w:lang w:val="sr-Latn-RS"/>
         </w:rPr>
-        <w:t>Nikola Mirković</w:t>
+        <w:t>Marko Rabat</w:t>
       </w:r>
     </w:p>
     <w:p>
@@ -395,21 +394,27 @@
         <w:rPr>
           <w:lang w:val="sr-Latn-RS"/>
         </w:rPr>
-        <w:t>Uroš Milenković</w:t>
-      </w:r>
-    </w:p>
-    <w:p>
-      <w:pPr>
-        <w:pStyle w:val="Subtitle"/>
-        <w:rPr>
-          <w:lang w:val="sr-Latn-RS"/>
-        </w:rPr>
-      </w:pPr>
+        <w:t>Nikola Mirković</w:t>
+      </w:r>
     </w:p>
     <w:p>
       <w:pPr>
         <w:pStyle w:val="Subtitle"/>
         <w:jc w:val="center"/>
+        <w:rPr>
+          <w:lang w:val="sr-Latn-RS"/>
+        </w:rPr>
+      </w:pPr>
+      <w:r>
+        <w:rPr>
+          <w:lang w:val="sr-Latn-RS"/>
+        </w:rPr>
+        <w:t>Uroš Milenković</w:t>
+      </w:r>
+    </w:p>
+    <w:p>
+      <w:pPr>
+        <w:pStyle w:val="Subtitle"/>
         <w:rPr>
           <w:lang w:val="sr-Latn-RS"/>
         </w:rPr>
@@ -4303,14 +4308,12 @@
       </w:pPr>
       <w:bookmarkStart w:id="0" w:name="_Toc129251139"/>
       <w:bookmarkStart w:id="1" w:name="_Toc152165094"/>
-      <w:proofErr w:type="spellStart"/>
       <w:r>
         <w:lastRenderedPageBreak/>
         <w:t>Uvod</w:t>
       </w:r>
       <w:bookmarkEnd w:id="0"/>
       <w:bookmarkEnd w:id="1"/>
-      <w:proofErr w:type="spellEnd"/>
     </w:p>
     <w:p>
       <w:pPr>
@@ -4516,7 +4519,33 @@
         <w:rPr>
           <w:lang w:val="sr-Latn-RS"/>
         </w:rPr>
-        <w:t xml:space="preserve">Zbog toga smo se odlučili da napravimo aplikaciju koja će olakšati i ubrzati uslugu u takvom ugostiteljskom objektu. Želimo da olakšamo i smanjimo posao za konobare, dok takodje ubrzavamo vreme usluge za mušterije. Naša aplikacija pružila bi mogućnost poručivanja pomoću qr koda na samom stolu, kako bismo odmah poručili. Takodje bi omogućila poručivanje hrane ili pića pre dolaska u sam objekat, kako bismo preskočili i to čekanje. Preko aplikacije bi </w:t>
+        <w:t xml:space="preserve">Zbog toga smo se odlučili da napravimo aplikaciju koja će </w:t>
+      </w:r>
+      <w:r>
+        <w:rPr>
+          <w:lang w:val="sr-Latn-RS"/>
+        </w:rPr>
+        <w:t>ukloniti potrebu za čekanjem u redu u ugostiteljskim objektima</w:t>
+      </w:r>
+      <w:bookmarkStart w:id="7" w:name="_GoBack"/>
+      <w:bookmarkEnd w:id="7"/>
+      <w:r>
+        <w:rPr>
+          <w:lang w:val="sr-Latn-RS"/>
+        </w:rPr>
+        <w:t>. Želimo da olakšamo i smanjimo posao za konobare, dok takodje ubrzavamo vreme usluge za mušterije. Naša aplikacija pružila bi mogućnost poru</w:t>
+      </w:r>
+      <w:r>
+        <w:rPr>
+          <w:lang w:val="sr-Latn-RS"/>
+        </w:rPr>
+        <w:t>čivanja pomoću QR</w:t>
+      </w:r>
+      <w:r>
+        <w:rPr>
+          <w:lang w:val="sr-Latn-RS"/>
+        </w:rPr>
+        <w:t xml:space="preserve"> koda na samom stolu, kako bismo odmah poručili. Takodje bi omogućila poručivanje hrane ili pića pre dolaska u sam objekat, kako bismo preskočili i to čekanje. Preko aplikacije bi </w:t>
       </w:r>
       <w:r>
         <w:rPr>
@@ -4631,7 +4660,7 @@
           <w:lang w:val="sr-Latn-RS"/>
         </w:rPr>
       </w:pPr>
-      <w:bookmarkStart w:id="7" w:name="_Toc152165097"/>
+      <w:bookmarkStart w:id="8" w:name="_Toc152165097"/>
       <w:r>
         <w:rPr>
           <w:lang w:val="sr-Latn-RS"/>
@@ -4640,7 +4669,7 @@
         <w:t>Kategorije korisnika</w:t>
       </w:r>
       <w:bookmarkEnd w:id="6"/>
-      <w:bookmarkEnd w:id="7"/>
+      <w:bookmarkEnd w:id="8"/>
     </w:p>
     <w:p>
       <w:pPr>
@@ -4654,14 +4683,14 @@
           <w:lang w:val="sr-Latn-RS"/>
         </w:rPr>
       </w:pPr>
-      <w:bookmarkStart w:id="8" w:name="_Toc152165098"/>
+      <w:bookmarkStart w:id="9" w:name="_Toc152165098"/>
       <w:r>
         <w:rPr>
           <w:lang w:val="sr-Latn-RS"/>
         </w:rPr>
         <w:t>Gost</w:t>
       </w:r>
-      <w:bookmarkEnd w:id="8"/>
+      <w:bookmarkEnd w:id="9"/>
     </w:p>
     <w:p>
       <w:pPr>
@@ -4681,7 +4710,37 @@
         <w:rPr>
           <w:lang w:val="sr-Latn-RS"/>
         </w:rPr>
-        <w:t>poruči hranu i piće nakon što skenira qr kod sa stola na kom je seo.</w:t>
+        <w:t>poruči h</w:t>
+      </w:r>
+      <w:r>
+        <w:rPr>
+          <w:lang w:val="sr-Latn-RS"/>
+        </w:rPr>
+        <w:t>ranu i piće nakon što skenira QR</w:t>
+      </w:r>
+      <w:r>
+        <w:rPr>
+          <w:lang w:val="sr-Latn-RS"/>
+        </w:rPr>
+        <w:t xml:space="preserve"> kod sa stola na kom je seo</w:t>
+      </w:r>
+      <w:r>
+        <w:rPr>
+          <w:lang w:val="sr-Latn-RS"/>
+        </w:rPr>
+        <w:t xml:space="preserve"> </w:t>
+      </w:r>
+      <w:r>
+        <w:rPr>
+          <w:lang w:val="sr-Latn-RS"/>
+        </w:rPr>
+        <w:t>ili potpuno online uz informacije o željenom vremenu porudžbine</w:t>
+      </w:r>
+      <w:r>
+        <w:rPr>
+          <w:lang w:val="sr-Latn-RS"/>
+        </w:rPr>
+        <w:t>.</w:t>
       </w:r>
     </w:p>
     <w:p>
@@ -4696,27 +4755,39 @@
           <w:lang w:val="sr-Latn-RS"/>
         </w:rPr>
       </w:pPr>
-      <w:bookmarkStart w:id="9" w:name="_Toc152165099"/>
+      <w:bookmarkStart w:id="10" w:name="_Toc152165099"/>
       <w:r>
         <w:rPr>
           <w:lang w:val="sr-Latn-RS"/>
         </w:rPr>
         <w:t>Registrovani korisnik</w:t>
       </w:r>
-      <w:bookmarkEnd w:id="9"/>
-    </w:p>
-    <w:p>
-      <w:pPr>
-        <w:ind w:left="720"/>
-        <w:rPr>
-          <w:lang w:val="sr-Latn-RS"/>
-        </w:rPr>
-      </w:pPr>
-      <w:r>
-        <w:rPr>
-          <w:lang w:val="sr-Latn-RS"/>
-        </w:rPr>
-        <w:t>Može da poruči hranu i piće skeniranjem qr koda sa stola ili potpuno online uz informacije o željenom vremenu porudžbine. Svaki registrovani korisnik dobija benefite vezane za loyalty program koji vlasnik definiše.</w:t>
+      <w:bookmarkEnd w:id="10"/>
+    </w:p>
+    <w:p>
+      <w:pPr>
+        <w:ind w:left="426" w:firstLine="283"/>
+        <w:rPr>
+          <w:lang w:val="sr-Latn-RS"/>
+        </w:rPr>
+      </w:pPr>
+      <w:r>
+        <w:rPr>
+          <w:lang w:val="sr-Latn-RS"/>
+        </w:rPr>
+        <w:t>Može da po</w:t>
+      </w:r>
+      <w:r>
+        <w:rPr>
+          <w:lang w:val="sr-Latn-RS"/>
+        </w:rPr>
+        <w:t>ruči hranu i piće skeniranjem QR</w:t>
+      </w:r>
+      <w:r>
+        <w:rPr>
+          <w:lang w:val="sr-Latn-RS"/>
+        </w:rPr>
+        <w:t xml:space="preserve"> koda sa stola ili potpuno online uz informacije o željenom vremenu porudžbine. Svaki registrovani korisnik dobija benefite vezane za loyalty program koji vlasnik definiše.</w:t>
       </w:r>
     </w:p>
     <w:p>
@@ -4731,14 +4802,14 @@
           <w:lang w:val="sr-Latn-RS"/>
         </w:rPr>
       </w:pPr>
-      <w:bookmarkStart w:id="10" w:name="_Toc152165100"/>
+      <w:bookmarkStart w:id="11" w:name="_Toc152165100"/>
       <w:r>
         <w:rPr>
           <w:lang w:val="sr-Latn-RS"/>
         </w:rPr>
         <w:t>Konobar</w:t>
       </w:r>
-      <w:bookmarkEnd w:id="10"/>
+      <w:bookmarkEnd w:id="11"/>
     </w:p>
     <w:p>
       <w:pPr>
@@ -4783,6 +4854,12 @@
           <w:lang w:val="sr-Latn-RS"/>
         </w:rPr>
         <w:t>kao i pregled pristiglih i završenih porudžbina i pregled aktivnih zahteva za naplatu računa.</w:t>
+      </w:r>
+      <w:r>
+        <w:rPr>
+          <w:lang w:val="sr-Latn-RS"/>
+        </w:rPr>
+        <w:t xml:space="preserve"> </w:t>
       </w:r>
     </w:p>
     <w:p>
@@ -4798,14 +4875,14 @@
           <w:lang w:val="sr-Latn-RS"/>
         </w:rPr>
       </w:pPr>
-      <w:bookmarkStart w:id="11" w:name="_Toc152165101"/>
+      <w:bookmarkStart w:id="12" w:name="_Toc152165101"/>
       <w:r>
         <w:rPr>
           <w:lang w:val="sr-Latn-RS"/>
         </w:rPr>
         <w:t>Vlasnik</w:t>
       </w:r>
-      <w:bookmarkEnd w:id="11"/>
+      <w:bookmarkEnd w:id="12"/>
     </w:p>
     <w:p>
       <w:pPr>
@@ -4887,7 +4964,7 @@
           <w:lang w:val="sr-Latn-RS"/>
         </w:rPr>
       </w:pPr>
-      <w:bookmarkStart w:id="12" w:name="_Toc129251144"/>
+      <w:bookmarkStart w:id="13" w:name="_Toc129251144"/>
       <w:r>
         <w:rPr>
           <w:lang w:val="sr-Latn-RS"/>
@@ -4907,7 +4984,7 @@
           <w:lang w:val="sr-Latn-RS"/>
         </w:rPr>
       </w:pPr>
-      <w:bookmarkStart w:id="13" w:name="_Toc152165102"/>
+      <w:bookmarkStart w:id="14" w:name="_Toc152165102"/>
       <w:r>
         <w:rPr>
           <w:lang w:val="sr-Latn-RS"/>
@@ -4915,8 +4992,8 @@
         <w:lastRenderedPageBreak/>
         <w:t>Opis proizvoda</w:t>
       </w:r>
-      <w:bookmarkEnd w:id="12"/>
       <w:bookmarkEnd w:id="13"/>
+      <w:bookmarkEnd w:id="14"/>
     </w:p>
     <w:p>
       <w:pPr>
@@ -4926,7 +5003,7 @@
           <w:lang w:val="sr-Latn-RS"/>
         </w:rPr>
       </w:pPr>
-      <w:bookmarkStart w:id="14" w:name="_Toc129251145"/>
+      <w:bookmarkStart w:id="15" w:name="_Toc129251145"/>
       <w:r>
         <w:rPr>
           <w:lang w:val="sr-Latn-RS"/>
@@ -4946,14 +5023,14 @@
           <w:lang w:val="sr-Latn-RS"/>
         </w:rPr>
       </w:pPr>
-      <w:bookmarkStart w:id="15" w:name="_Toc152165103"/>
+      <w:bookmarkStart w:id="16" w:name="_Toc152165103"/>
       <w:r>
         <w:rPr>
           <w:lang w:val="sr-Latn-RS"/>
         </w:rPr>
         <w:t>Pregled arhitekture sistema</w:t>
       </w:r>
-      <w:bookmarkEnd w:id="15"/>
+      <w:bookmarkEnd w:id="16"/>
     </w:p>
     <w:p>
       <w:pPr>
@@ -4997,7 +5074,19 @@
         <w:rPr>
           <w:lang w:val="sr-Latn-RS"/>
         </w:rPr>
-        <w:t>daci o korisnicima ,</w:t>
+        <w:t>daci o korisnicima</w:t>
+      </w:r>
+      <w:r>
+        <w:rPr>
+          <w:lang w:val="sr-Latn-RS"/>
+        </w:rPr>
+        <w:t>,</w:t>
+      </w:r>
+      <w:r>
+        <w:rPr>
+          <w:lang w:val="sr-Latn-RS"/>
+        </w:rPr>
+        <w:t xml:space="preserve"> </w:t>
       </w:r>
       <w:r>
         <w:rPr>
@@ -5030,14 +5119,14 @@
           <w:lang w:val="sr-Latn-RS"/>
         </w:rPr>
       </w:pPr>
-      <w:bookmarkStart w:id="16" w:name="_Toc152165104"/>
+      <w:bookmarkStart w:id="17" w:name="_Toc152165104"/>
       <w:r>
         <w:rPr>
           <w:lang w:val="sr-Latn-RS"/>
         </w:rPr>
         <w:t>Pregled karakteristika</w:t>
       </w:r>
-      <w:bookmarkEnd w:id="16"/>
+      <w:bookmarkEnd w:id="17"/>
     </w:p>
     <w:tbl>
       <w:tblPr>
@@ -5284,8 +5373,6 @@
         </w:rPr>
         <w:br w:type="page"/>
       </w:r>
-      <w:bookmarkStart w:id="17" w:name="_GoBack"/>
-      <w:bookmarkEnd w:id="17"/>
     </w:p>
     <w:p>
       <w:pPr>
@@ -5302,7 +5389,7 @@
         <w:lastRenderedPageBreak/>
         <w:t>Funkcionalni zahtevi</w:t>
       </w:r>
-      <w:bookmarkEnd w:id="14"/>
+      <w:bookmarkEnd w:id="15"/>
       <w:bookmarkEnd w:id="18"/>
     </w:p>
     <w:p>
@@ -5320,14 +5407,12 @@
         </w:rPr>
       </w:pPr>
       <w:bookmarkStart w:id="19" w:name="_Toc152165106"/>
-      <w:proofErr w:type="spellStart"/>
       <w:r>
         <w:rPr>
           <w:rStyle w:val="Heading2Char"/>
         </w:rPr>
         <w:t>Registracija</w:t>
       </w:r>
-      <w:proofErr w:type="spellEnd"/>
       <w:r>
         <w:rPr>
           <w:b/>
@@ -5336,12 +5421,10 @@
         </w:rPr>
         <w:t xml:space="preserve"> </w:t>
       </w:r>
-      <w:proofErr w:type="spellStart"/>
       <w:r>
         <w:t>korisnika</w:t>
       </w:r>
       <w:bookmarkEnd w:id="19"/>
-      <w:proofErr w:type="spellEnd"/>
     </w:p>
     <w:p>
       <w:pPr>
@@ -5367,22 +5450,31 @@
         </w:numPr>
         <w:jc w:val="both"/>
         <w:rPr>
-          <w:szCs w:val="22"/>
-          <w:lang w:val="sr-Latn-RS"/>
-        </w:rPr>
-      </w:pPr>
-      <w:bookmarkStart w:id="20" w:name="_Toc152165107"/>
-      <w:r>
-        <w:rPr>
-          <w:lang w:val="sr-Latn-RS"/>
-        </w:rPr>
-        <w:t>Prijavljivanje korisnika</w:t>
-      </w:r>
-      <w:bookmarkEnd w:id="20"/>
-    </w:p>
-    <w:p>
-      <w:pPr>
-        <w:ind w:left="360" w:firstLine="360"/>
+          <w:lang w:val="sr-Latn-RS"/>
+        </w:rPr>
+      </w:pPr>
+      <w:r>
+        <w:rPr>
+          <w:lang w:val="sr-Latn-RS"/>
+        </w:rPr>
+        <w:t>Registracija</w:t>
+      </w:r>
+      <w:r>
+        <w:rPr>
+          <w:lang w:val="sr-Latn-RS"/>
+        </w:rPr>
+        <w:t xml:space="preserve"> </w:t>
+      </w:r>
+      <w:r>
+        <w:rPr>
+          <w:lang w:val="sr-Latn-RS"/>
+        </w:rPr>
+        <w:t>lokala</w:t>
+      </w:r>
+    </w:p>
+    <w:p>
+      <w:pPr>
+        <w:ind w:firstLine="720"/>
         <w:jc w:val="both"/>
         <w:rPr>
           <w:lang w:val="sr-Latn-RS"/>
@@ -5392,73 +5484,7 @@
         <w:rPr>
           <w:lang w:val="sr-Latn-RS"/>
         </w:rPr>
-        <w:t>Svako ko već poseduje nalog može da se prijavi u aplikaciju koris</w:t>
-      </w:r>
-      <w:r>
-        <w:rPr>
-          <w:lang w:val="sr-Latn-RS"/>
-        </w:rPr>
-        <w:t>teći svoje kredencijale (</w:t>
-      </w:r>
-      <w:r>
-        <w:rPr>
-          <w:lang w:val="sr-Latn-RS"/>
-        </w:rPr>
-        <w:t>korisničko ime</w:t>
-      </w:r>
-      <w:r>
-        <w:rPr>
-          <w:lang w:val="sr-Latn-RS"/>
-        </w:rPr>
-        <w:t xml:space="preserve"> i šifru). Svi se </w:t>
-      </w:r>
-      <w:r>
-        <w:rPr>
-          <w:lang w:val="sr-Latn-RS"/>
-        </w:rPr>
-        <w:t>prijavljuju na zasebnim formama</w:t>
-      </w:r>
-      <w:r>
-        <w:rPr>
-          <w:lang w:val="sr-Latn-RS"/>
-        </w:rPr>
-        <w:t>. Nakon prijavljivanja korisnicima se prikazuje samo onaj sadržaj kome imaju pravo da pristupe.</w:t>
-      </w:r>
-    </w:p>
-    <w:p>
-      <w:pPr>
-        <w:pStyle w:val="Heading2"/>
-        <w:numPr>
-          <w:ilvl w:val="1"/>
-          <w:numId w:val="1"/>
-        </w:numPr>
-        <w:rPr>
-          <w:lang w:val="sr-Latn-RS"/>
-        </w:rPr>
-      </w:pPr>
-      <w:bookmarkStart w:id="21" w:name="_Toc152165108"/>
-      <w:r>
-        <w:rPr>
-          <w:lang w:val="sr-Latn-RS"/>
-        </w:rPr>
-        <w:t>Odjavljivanje korisnika</w:t>
-      </w:r>
-      <w:bookmarkEnd w:id="21"/>
-    </w:p>
-    <w:p>
-      <w:pPr>
-        <w:pStyle w:val="ListParagraph"/>
-        <w:ind w:left="792"/>
-        <w:jc w:val="both"/>
-        <w:rPr>
-          <w:lang w:val="sr-Latn-RS"/>
-        </w:rPr>
-      </w:pPr>
-      <w:r>
-        <w:rPr>
-          <w:lang w:val="sr-Latn-RS"/>
-        </w:rPr>
-        <w:t>Svaki korisnik koji je trenutno prijavljen na sistem može u svakom trenutku svog rada da se odjavi iz sistema.</w:t>
+        <w:t>Vlasnik lokala je u mogućnosti da registruje svoj lokal na aplikaciji unosenjem potrebnih podataka.</w:t>
       </w:r>
     </w:p>
     <w:p>
@@ -5474,21 +5500,114 @@
           <w:lang w:val="sr-Latn-RS"/>
         </w:rPr>
       </w:pPr>
+      <w:bookmarkStart w:id="20" w:name="_Toc152165107"/>
+      <w:r>
+        <w:rPr>
+          <w:lang w:val="sr-Latn-RS"/>
+        </w:rPr>
+        <w:t>Prijavljivanje korisnika</w:t>
+      </w:r>
+      <w:bookmarkEnd w:id="20"/>
+    </w:p>
+    <w:p>
+      <w:pPr>
+        <w:ind w:left="360" w:firstLine="360"/>
+        <w:jc w:val="both"/>
+        <w:rPr>
+          <w:lang w:val="sr-Latn-RS"/>
+        </w:rPr>
+      </w:pPr>
+      <w:r>
+        <w:rPr>
+          <w:lang w:val="sr-Latn-RS"/>
+        </w:rPr>
+        <w:t>Svako ko već poseduje nalog može da se prijavi u aplikaciju koris</w:t>
+      </w:r>
+      <w:r>
+        <w:rPr>
+          <w:lang w:val="sr-Latn-RS"/>
+        </w:rPr>
+        <w:t>teći svoje kredencijale (</w:t>
+      </w:r>
+      <w:r>
+        <w:rPr>
+          <w:lang w:val="sr-Latn-RS"/>
+        </w:rPr>
+        <w:t>korisničko ime</w:t>
+      </w:r>
+      <w:r>
+        <w:rPr>
+          <w:lang w:val="sr-Latn-RS"/>
+        </w:rPr>
+        <w:t xml:space="preserve"> i šifru). Svi se </w:t>
+      </w:r>
+      <w:r>
+        <w:rPr>
+          <w:lang w:val="sr-Latn-RS"/>
+        </w:rPr>
+        <w:t>prijavljuju na zasebnim formama</w:t>
+      </w:r>
+      <w:r>
+        <w:rPr>
+          <w:lang w:val="sr-Latn-RS"/>
+        </w:rPr>
+        <w:t>. Nakon prijavljivanja korisnicima se prikazuje samo onaj sadržaj kome imaju pravo da pristupe.</w:t>
+      </w:r>
+    </w:p>
+    <w:p>
+      <w:pPr>
+        <w:pStyle w:val="Heading2"/>
+        <w:numPr>
+          <w:ilvl w:val="1"/>
+          <w:numId w:val="1"/>
+        </w:numPr>
+        <w:rPr>
+          <w:lang w:val="sr-Latn-RS"/>
+        </w:rPr>
+      </w:pPr>
+      <w:bookmarkStart w:id="21" w:name="_Toc152165108"/>
+      <w:r>
+        <w:rPr>
+          <w:lang w:val="sr-Latn-RS"/>
+        </w:rPr>
+        <w:t>Odjavljivanje korisnika</w:t>
+      </w:r>
+      <w:bookmarkEnd w:id="21"/>
+    </w:p>
+    <w:p>
+      <w:pPr>
+        <w:pStyle w:val="ListParagraph"/>
+        <w:ind w:left="426" w:firstLine="366"/>
+        <w:jc w:val="both"/>
+        <w:rPr>
+          <w:lang w:val="sr-Latn-RS"/>
+        </w:rPr>
+      </w:pPr>
+      <w:r>
+        <w:rPr>
+          <w:lang w:val="sr-Latn-RS"/>
+        </w:rPr>
+        <w:t>Svaki korisnik koji je trenutno prijavljen na sistem može u svakom trenutku svog rada da se odjavi iz sistema.</w:t>
+      </w:r>
+    </w:p>
+    <w:p>
+      <w:pPr>
+        <w:pStyle w:val="Heading2"/>
+        <w:numPr>
+          <w:ilvl w:val="1"/>
+          <w:numId w:val="1"/>
+        </w:numPr>
+        <w:jc w:val="both"/>
+        <w:rPr>
+          <w:szCs w:val="22"/>
+          <w:lang w:val="sr-Latn-RS"/>
+        </w:rPr>
+      </w:pPr>
       <w:bookmarkStart w:id="22" w:name="_Toc152165109"/>
-      <w:proofErr w:type="spellStart"/>
-      <w:r>
-        <w:t>Pregled</w:t>
-      </w:r>
-      <w:proofErr w:type="spellEnd"/>
-      <w:r>
-        <w:t xml:space="preserve"> </w:t>
-      </w:r>
-      <w:proofErr w:type="spellStart"/>
-      <w:r>
-        <w:t>menija</w:t>
+      <w:r>
+        <w:t>Pregled menija</w:t>
       </w:r>
       <w:bookmarkEnd w:id="22"/>
-      <w:proofErr w:type="spellEnd"/>
     </w:p>
     <w:p>
       <w:pPr>
@@ -5683,16 +5802,23 @@
         <w:rPr>
           <w:lang w:val="sr-Latn-RS"/>
         </w:rPr>
-        <w:t>zatraže naplatu od konobara, a konobar može da im naplati prema njihovim željama (keš</w:t>
-      </w:r>
-      <w:r>
-        <w:t>/</w:t>
-      </w:r>
-      <w:proofErr w:type="spellStart"/>
-      <w:r>
-        <w:t>kartica</w:t>
-      </w:r>
-      <w:proofErr w:type="spellEnd"/>
+        <w:t>zatraže naplatu od konobara</w:t>
+      </w:r>
+      <w:r>
+        <w:rPr>
+          <w:lang w:val="sr-Latn-RS"/>
+        </w:rPr>
+        <w:t xml:space="preserve"> ili izvrše plaćanje preko aplikacije</w:t>
+      </w:r>
+      <w:r>
+        <w:rPr>
+          <w:lang w:val="sr-Latn-RS"/>
+        </w:rPr>
+        <w:t>, a konobar može da im naplati prema njihovim željama (keš</w:t>
+      </w:r>
+      <w:r>
+        <w:t>/kartica</w:t>
+      </w:r>
       <w:r>
         <w:rPr>
           <w:lang w:val="sr-Latn-RS"/>
@@ -5862,7 +5988,19 @@
         <w:rPr>
           <w:lang w:val="sr-Latn-BA"/>
         </w:rPr>
-        <w:t xml:space="preserve"> Vlasnik može da definiše opcije koje se nalaze na stranici plaćanja koju vidi korisnik, može da dodaje mogućnosti za donacije itsl.</w:t>
+        <w:t xml:space="preserve"> Vlasnik može da definiše opcije koje se nalaze na stranici plaćanja koju vidi korisnik, može da </w:t>
+      </w:r>
+      <w:r>
+        <w:rPr>
+          <w:lang w:val="sr-Latn-BA"/>
+        </w:rPr>
+        <w:t xml:space="preserve">dodaje mogućnosti za donacije i </w:t>
+      </w:r>
+      <w:r>
+        <w:rPr>
+          <w:lang w:val="sr-Latn-BA"/>
+        </w:rPr>
+        <w:t>sl.</w:t>
       </w:r>
     </w:p>
     <w:p>
@@ -5891,6 +6029,7 @@
         <w:rPr>
           <w:lang w:val="sr-Latn-RS"/>
         </w:rPr>
+        <w:lastRenderedPageBreak/>
         <w:t>Pregled analitike</w:t>
       </w:r>
       <w:bookmarkEnd w:id="29"/>
@@ -5907,7 +6046,7 @@
         <w:rPr>
           <w:lang w:val="sr-Latn-RS"/>
         </w:rPr>
-        <w:t>Sistem cuva podatke o svakoj narudzbini, ukjucujuci cenu, vreme, klijenta, kao i radnika koji je uslucio klijenta,na osnovu cega se mogu dobiti razliciti statisticki podaci.</w:t>
+        <w:t>Sistem cuva podatke o svakoj narudzbini, ukjucujuci cenu, vreme, klijenta, kao i radnika koji je uslucio klijenta,</w:t>
       </w:r>
       <w:r>
         <w:rPr>
@@ -5919,13 +6058,37 @@
         <w:rPr>
           <w:lang w:val="sr-Latn-RS"/>
         </w:rPr>
+        <w:t>na osnovu cega se mogu dobiti razliciti statisticki podaci.</w:t>
+      </w:r>
+      <w:r>
+        <w:rPr>
+          <w:lang w:val="sr-Latn-RS"/>
+        </w:rPr>
+        <w:t xml:space="preserve"> </w:t>
+      </w:r>
+      <w:r>
+        <w:rPr>
+          <w:lang w:val="sr-Latn-RS"/>
+        </w:rPr>
         <w:t>Vlasnik ima pristup analiti</w:t>
       </w:r>
       <w:r>
         <w:rPr>
           <w:lang w:val="sr-Latn-BA"/>
         </w:rPr>
-        <w:t>čkim podacima koje ova aplikacija nudi. On prvo mora da izabere grafik koji želi iz menija, a nakon toga se on iscrtava.</w:t>
+        <w:t>čkim podacima koje ova aplikacija nudi. On prvo mor</w:t>
+      </w:r>
+      <w:r>
+        <w:rPr>
+          <w:lang w:val="sr-Latn-BA"/>
+        </w:rPr>
+        <w:t>a da izabere grafik koji želi od ponudjenih</w:t>
+      </w:r>
+      <w:r>
+        <w:rPr>
+          <w:lang w:val="sr-Latn-BA"/>
+        </w:rPr>
+        <w:t>, a nakon toga se on iscrtava.</w:t>
       </w:r>
       <w:r>
         <w:rPr>
@@ -5951,7 +6114,6 @@
         <w:rPr>
           <w:lang w:val="sr-Latn-RS"/>
         </w:rPr>
-        <w:lastRenderedPageBreak/>
         <w:t>Narudžbine</w:t>
       </w:r>
       <w:bookmarkEnd w:id="30"/>
@@ -5999,7 +6161,7 @@
     </w:p>
     <w:p>
       <w:pPr>
-        <w:ind w:left="1224"/>
+        <w:ind w:left="851" w:firstLine="373"/>
       </w:pPr>
       <w:r>
         <w:rPr>
@@ -6014,7 +6176,31 @@
         <w:rPr>
           <w:lang w:val="sr-Latn-RS"/>
         </w:rPr>
-        <w:t xml:space="preserve"> takodje prati tok trenutne narudžbina (potvrdjena, preuzeta, ceka pacanje,propala, naplacena). U okviru narudžbine prati se stanje svake stavke iz narudžbine i nudi se podrška za naplatu trenutne narudžbine</w:t>
+        <w:t xml:space="preserve"> takodje prati tok trenutne narudžbina (potvrdjena, preuzeta, ceka pacanje,</w:t>
+      </w:r>
+      <w:r>
+        <w:rPr>
+          <w:lang w:val="sr-Latn-RS"/>
+        </w:rPr>
+        <w:t xml:space="preserve"> </w:t>
+      </w:r>
+      <w:r>
+        <w:rPr>
+          <w:lang w:val="sr-Latn-RS"/>
+        </w:rPr>
+        <w:t>propala, naplacena). U okviru narudžbine prati se stanje svake stavke iz narudžbine i nudi se podrška za naplatu trenutne narudžbine</w:t>
+      </w:r>
+      <w:r>
+        <w:rPr>
+          <w:lang w:val="sr-Latn-RS"/>
+        </w:rPr>
+        <w:t>.</w:t>
+      </w:r>
+      <w:r>
+        <w:rPr>
+          <w:lang w:val="sr-Latn-RS"/>
+        </w:rPr>
+        <w:t xml:space="preserve"> Pristizanje nove porudžbine je praćeno zvučnom notifikacijom. </w:t>
       </w:r>
     </w:p>
     <w:p>
@@ -6092,14 +6278,12 @@
           <w:lang w:val="sr-Latn-RS"/>
         </w:rPr>
       </w:pPr>
-      <w:bookmarkStart w:id="33" w:name="_Toc152165120"/>
-      <w:r>
-        <w:rPr>
-          <w:lang w:val="sr-Latn-RS"/>
-        </w:rPr>
-        <w:t>Gost naručuje</w:t>
-      </w:r>
-      <w:bookmarkEnd w:id="33"/>
+      <w:r>
+        <w:rPr>
+          <w:lang w:val="sr-Latn-RS"/>
+        </w:rPr>
+        <w:t>Naručivanje u lokalu</w:t>
+      </w:r>
     </w:p>
     <w:p>
       <w:pPr>
@@ -6113,79 +6297,19 @@
         <w:rPr>
           <w:lang w:val="sr-Latn-RS"/>
         </w:rPr>
-        <w:t>Gost mora da skenira qr kod kako bi mogao da naruči za svoj sto.</w:t>
+        <w:t>Korisnik mora da skenira QR</w:t>
+      </w:r>
+      <w:r>
+        <w:rPr>
+          <w:lang w:val="sr-Latn-RS"/>
+        </w:rPr>
+        <w:t xml:space="preserve"> kod kako bi mogao da naruči za svoj sto.</w:t>
       </w:r>
       <w:r>
         <w:rPr>
           <w:lang w:val="sr-Latn-RS"/>
         </w:rPr>
         <w:t xml:space="preserve"> Korisnik se odvodi na stranicu menija.</w:t>
-      </w:r>
-    </w:p>
-    <w:p>
-      <w:pPr>
-        <w:pStyle w:val="Heading3"/>
-        <w:numPr>
-          <w:ilvl w:val="2"/>
-          <w:numId w:val="1"/>
-        </w:numPr>
-        <w:jc w:val="both"/>
-        <w:rPr>
-          <w:lang w:val="sr-Latn-RS"/>
-        </w:rPr>
-      </w:pPr>
-      <w:bookmarkStart w:id="34" w:name="_Toc152165121"/>
-      <w:r>
-        <w:rPr>
-          <w:lang w:val="sr-Latn-RS"/>
-        </w:rPr>
-        <w:t>Prijavljeni korisnik naručuje</w:t>
-      </w:r>
-      <w:bookmarkEnd w:id="34"/>
-    </w:p>
-    <w:p>
-      <w:pPr>
-        <w:ind w:left="864" w:firstLine="360"/>
-        <w:jc w:val="both"/>
-        <w:rPr>
-          <w:lang w:val="sr-Latn-RS"/>
-        </w:rPr>
-      </w:pPr>
-      <w:r>
-        <w:rPr>
-          <w:lang w:val="sr-Latn-RS"/>
-        </w:rPr>
-        <w:t>Prijavljeni korisnik može da poruči kao i</w:t>
-      </w:r>
-      <w:r>
-        <w:rPr>
-          <w:lang w:val="sr-Latn-RS"/>
-        </w:rPr>
-        <w:t>sto kao i</w:t>
-      </w:r>
-      <w:r>
-        <w:rPr>
-          <w:lang w:val="sr-Latn-RS"/>
-        </w:rPr>
-        <w:t xml:space="preserve"> gost, ali može i preko aplikacije da poruči unapred</w:t>
-      </w:r>
-      <w:r>
-        <w:rPr>
-          <w:lang w:val="sr-Latn-RS"/>
-        </w:rPr>
-        <w:t xml:space="preserve"> u bilo kom objektu koji koristi ovakav sistem</w:t>
-      </w:r>
-      <w:r>
-        <w:rPr>
-          <w:lang w:val="sr-Latn-RS"/>
-        </w:rPr>
-        <w:t>.</w:t>
-      </w:r>
-      <w:r>
-        <w:rPr>
-          <w:lang w:val="sr-Latn-RS"/>
-        </w:rPr>
-        <w:t xml:space="preserve"> Nakon toga se odvodi na stranicu menija.</w:t>
       </w:r>
     </w:p>
     <w:p>
@@ -6200,14 +6324,14 @@
           <w:lang w:val="sr-Latn-RS"/>
         </w:rPr>
       </w:pPr>
-      <w:bookmarkStart w:id="35" w:name="_Toc152165122"/>
+      <w:bookmarkStart w:id="33" w:name="_Toc152165122"/>
       <w:r>
         <w:rPr>
           <w:lang w:val="sr-Latn-RS"/>
         </w:rPr>
         <w:t>Dodatne mogućnosti korisnika</w:t>
       </w:r>
-      <w:bookmarkEnd w:id="35"/>
+      <w:bookmarkEnd w:id="33"/>
     </w:p>
     <w:p>
       <w:pPr>
@@ -6220,7 +6344,13 @@
         <w:rPr>
           <w:lang w:val="sr-Latn-RS"/>
         </w:rPr>
-        <w:t>Skeniranje qr koda, pregled profila, pregled statusa započetih loyalty programa, istorija narudžbina.</w:t>
+        <w:t>Skeniranje QR</w:t>
+      </w:r>
+      <w:r>
+        <w:rPr>
+          <w:lang w:val="sr-Latn-RS"/>
+        </w:rPr>
+        <w:t xml:space="preserve"> koda, pregled profila, pregled statusa započetih loyalty programa, istorija narudžbina.</w:t>
       </w:r>
     </w:p>
     <w:p>
@@ -6243,7 +6373,7 @@
           <w:lang w:val="sr-Latn-RS"/>
         </w:rPr>
       </w:pPr>
-      <w:bookmarkStart w:id="36" w:name="_Toc129251146"/>
+      <w:bookmarkStart w:id="34" w:name="_Toc129251146"/>
       <w:r>
         <w:rPr>
           <w:lang w:val="sr-Latn-RS"/>
@@ -6263,7 +6393,7 @@
           <w:lang w:val="sr-Latn-RS"/>
         </w:rPr>
       </w:pPr>
-      <w:bookmarkStart w:id="37" w:name="_Toc152165123"/>
+      <w:bookmarkStart w:id="35" w:name="_Toc152165123"/>
       <w:r>
         <w:rPr>
           <w:lang w:val="sr-Latn-RS"/>
@@ -6271,8 +6401,8 @@
         <w:lastRenderedPageBreak/>
         <w:t>Pretpostavke i ograničenja</w:t>
       </w:r>
-      <w:bookmarkEnd w:id="36"/>
-      <w:bookmarkEnd w:id="37"/>
+      <w:bookmarkEnd w:id="34"/>
+      <w:bookmarkEnd w:id="35"/>
     </w:p>
     <w:p>
       <w:pPr>
@@ -6340,16 +6470,16 @@
           <w:lang w:val="sr-Latn-RS"/>
         </w:rPr>
       </w:pPr>
-      <w:bookmarkStart w:id="38" w:name="_Toc129251147"/>
-      <w:bookmarkStart w:id="39" w:name="_Toc152165124"/>
+      <w:bookmarkStart w:id="36" w:name="_Toc129251147"/>
+      <w:bookmarkStart w:id="37" w:name="_Toc152165124"/>
       <w:r>
         <w:rPr>
           <w:lang w:val="sr-Latn-RS"/>
         </w:rPr>
         <w:t>Kvalitet</w:t>
       </w:r>
-      <w:bookmarkEnd w:id="38"/>
-      <w:bookmarkEnd w:id="39"/>
+      <w:bookmarkEnd w:id="36"/>
+      <w:bookmarkEnd w:id="37"/>
     </w:p>
     <w:p>
       <w:pPr>
@@ -6390,16 +6520,16 @@
           <w:lang w:val="sr-Latn-RS"/>
         </w:rPr>
       </w:pPr>
-      <w:bookmarkStart w:id="40" w:name="_Toc129251148"/>
-      <w:bookmarkStart w:id="41" w:name="_Toc152165125"/>
+      <w:bookmarkStart w:id="38" w:name="_Toc129251148"/>
+      <w:bookmarkStart w:id="39" w:name="_Toc152165125"/>
       <w:r>
         <w:rPr>
           <w:lang w:val="sr-Latn-RS"/>
         </w:rPr>
         <w:t>Nefunkcionalni zahtevi</w:t>
       </w:r>
-      <w:bookmarkEnd w:id="40"/>
-      <w:bookmarkEnd w:id="41"/>
+      <w:bookmarkEnd w:id="38"/>
+      <w:bookmarkEnd w:id="39"/>
     </w:p>
     <w:p>
       <w:pPr>
@@ -6417,14 +6547,14 @@
           <w:lang w:val="sr-Latn-RS"/>
         </w:rPr>
       </w:pPr>
-      <w:bookmarkStart w:id="42" w:name="_Toc152165126"/>
+      <w:bookmarkStart w:id="40" w:name="_Toc152165126"/>
       <w:r>
         <w:rPr>
           <w:lang w:val="sr-Latn-RS"/>
         </w:rPr>
         <w:t>8.1 Sistemski zahtevi</w:t>
       </w:r>
-      <w:bookmarkEnd w:id="42"/>
+      <w:bookmarkEnd w:id="40"/>
     </w:p>
     <w:p>
       <w:pPr>
@@ -6438,16 +6568,16 @@
           <w:lang w:val="sr-Latn-RS"/>
         </w:rPr>
       </w:pPr>
-      <w:bookmarkStart w:id="43" w:name="_Toc129251149"/>
-      <w:bookmarkStart w:id="44" w:name="_Toc152165127"/>
+      <w:bookmarkStart w:id="41" w:name="_Toc129251149"/>
+      <w:bookmarkStart w:id="42" w:name="_Toc152165127"/>
       <w:r>
         <w:rPr>
           <w:lang w:val="sr-Latn-RS"/>
         </w:rPr>
         <w:t>Zahtevi sa korisničkom dokumentacijom</w:t>
       </w:r>
-      <w:bookmarkEnd w:id="43"/>
-      <w:bookmarkEnd w:id="44"/>
+      <w:bookmarkEnd w:id="41"/>
+      <w:bookmarkEnd w:id="42"/>
     </w:p>
     <w:p>
       <w:pPr>
@@ -6487,7 +6617,7 @@
           <w:lang w:val="sr-Latn-RS"/>
         </w:rPr>
       </w:pPr>
-      <w:bookmarkStart w:id="45" w:name="_Toc129251150"/>
+      <w:bookmarkStart w:id="43" w:name="_Toc129251150"/>
       <w:r>
         <w:rPr>
           <w:lang w:val="sr-Latn-RS"/>
@@ -6507,7 +6637,7 @@
           <w:lang w:val="sr-Latn-RS"/>
         </w:rPr>
       </w:pPr>
-      <w:bookmarkStart w:id="46" w:name="_Toc152165128"/>
+      <w:bookmarkStart w:id="44" w:name="_Toc152165128"/>
       <w:r>
         <w:rPr>
           <w:lang w:val="sr-Latn-RS"/>
@@ -6515,8 +6645,8 @@
         <w:lastRenderedPageBreak/>
         <w:t>Plan i prioriteti</w:t>
       </w:r>
-      <w:bookmarkEnd w:id="45"/>
-      <w:bookmarkEnd w:id="46"/>
+      <w:bookmarkEnd w:id="43"/>
+      <w:bookmarkEnd w:id="44"/>
     </w:p>
     <w:p>
       <w:pPr>
@@ -6685,7 +6815,7 @@
 </file>
 
 <file path=word/endnotes.xml><?xml version="1.0" encoding="utf-8"?>
-<w:endnotes xmlns:wpc="http://schemas.microsoft.com/office/word/2010/wordprocessingCanvas" xmlns:mc="http://schemas.openxmlformats.org/markup-compatibility/2006" xmlns:o="urn:schemas-microsoft-com:office:office" xmlns:r="http://schemas.openxmlformats.org/officeDocument/2006/relationships" xmlns:m="http://schemas.openxmlformats.org/officeDocument/2006/math" xmlns:v="urn:schemas-microsoft-com:vml" xmlns:wp14="http://schemas.microsoft.com/office/word/2010/wordprocessingDrawing" xmlns:wp="http://schemas.openxmlformats.org/drawingml/2006/wordprocessingDrawing" xmlns:w10="urn:schemas-microsoft-com:office:word" xmlns:w="http://schemas.openxmlformats.org/wordprocessingml/2006/main" xmlns:w14="http://schemas.microsoft.com/office/word/2010/wordml" xmlns:w15="http://schemas.microsoft.com/office/word/2012/wordml" xmlns:wpg="http://schemas.microsoft.com/office/word/2010/wordprocessingGroup" xmlns:wpi="http://schemas.microsoft.com/office/word/2010/wordprocessingInk" xmlns:wne="http://schemas.microsoft.com/office/word/2006/wordml" xmlns:wps="http://schemas.microsoft.com/office/word/2010/wordprocessingShape" mc:Ignorable="w14 w15 wp14">
+<w:endnotes xmlns:wpc="http://schemas.microsoft.com/office/word/2010/wordprocessingCanvas" xmlns:cx="http://schemas.microsoft.com/office/drawing/2014/chartex" xmlns:mc="http://schemas.openxmlformats.org/markup-compatibility/2006" xmlns:o="urn:schemas-microsoft-com:office:office" xmlns:r="http://schemas.openxmlformats.org/officeDocument/2006/relationships" xmlns:m="http://schemas.openxmlformats.org/officeDocument/2006/math" xmlns:v="urn:schemas-microsoft-com:vml" xmlns:wp14="http://schemas.microsoft.com/office/word/2010/wordprocessingDrawing" xmlns:wp="http://schemas.openxmlformats.org/drawingml/2006/wordprocessingDrawing" xmlns:w10="urn:schemas-microsoft-com:office:word" xmlns:w="http://schemas.openxmlformats.org/wordprocessingml/2006/main" xmlns:w14="http://schemas.microsoft.com/office/word/2010/wordml" xmlns:w15="http://schemas.microsoft.com/office/word/2012/wordml" xmlns:w16se="http://schemas.microsoft.com/office/word/2015/wordml/symex" xmlns:wpg="http://schemas.microsoft.com/office/word/2010/wordprocessingGroup" xmlns:wpi="http://schemas.microsoft.com/office/word/2010/wordprocessingInk" xmlns:wne="http://schemas.microsoft.com/office/word/2006/wordml" xmlns:wps="http://schemas.microsoft.com/office/word/2010/wordprocessingShape" mc:Ignorable="w14 w15 w16se wp14">
   <w:endnote w:type="separator" w:id="-1">
     <w:p>
       <w:pPr>
@@ -6710,7 +6840,7 @@
 </file>
 
 <file path=word/footer1.xml><?xml version="1.0" encoding="utf-8"?>
-<w:ftr xmlns:wpc="http://schemas.microsoft.com/office/word/2010/wordprocessingCanvas" xmlns:mc="http://schemas.openxmlformats.org/markup-compatibility/2006" xmlns:o="urn:schemas-microsoft-com:office:office" xmlns:r="http://schemas.openxmlformats.org/officeDocument/2006/relationships" xmlns:m="http://schemas.openxmlformats.org/officeDocument/2006/math" xmlns:v="urn:schemas-microsoft-com:vml" xmlns:wp14="http://schemas.microsoft.com/office/word/2010/wordprocessingDrawing" xmlns:wp="http://schemas.openxmlformats.org/drawingml/2006/wordprocessingDrawing" xmlns:w10="urn:schemas-microsoft-com:office:word" xmlns:w="http://schemas.openxmlformats.org/wordprocessingml/2006/main" xmlns:w14="http://schemas.microsoft.com/office/word/2010/wordml" xmlns:w15="http://schemas.microsoft.com/office/word/2012/wordml" xmlns:wpg="http://schemas.microsoft.com/office/word/2010/wordprocessingGroup" xmlns:wpi="http://schemas.microsoft.com/office/word/2010/wordprocessingInk" xmlns:wne="http://schemas.microsoft.com/office/word/2006/wordml" xmlns:wps="http://schemas.microsoft.com/office/word/2010/wordprocessingShape" mc:Ignorable="w14 w15 wp14">
+<w:ftr xmlns:wpc="http://schemas.microsoft.com/office/word/2010/wordprocessingCanvas" xmlns:cx="http://schemas.microsoft.com/office/drawing/2014/chartex" xmlns:mc="http://schemas.openxmlformats.org/markup-compatibility/2006" xmlns:o="urn:schemas-microsoft-com:office:office" xmlns:r="http://schemas.openxmlformats.org/officeDocument/2006/relationships" xmlns:m="http://schemas.openxmlformats.org/officeDocument/2006/math" xmlns:v="urn:schemas-microsoft-com:vml" xmlns:wp14="http://schemas.microsoft.com/office/word/2010/wordprocessingDrawing" xmlns:wp="http://schemas.openxmlformats.org/drawingml/2006/wordprocessingDrawing" xmlns:w10="urn:schemas-microsoft-com:office:word" xmlns:w="http://schemas.openxmlformats.org/wordprocessingml/2006/main" xmlns:w14="http://schemas.microsoft.com/office/word/2010/wordml" xmlns:w15="http://schemas.microsoft.com/office/word/2012/wordml" xmlns:w16se="http://schemas.microsoft.com/office/word/2015/wordml/symex" xmlns:wpg="http://schemas.microsoft.com/office/word/2010/wordprocessingGroup" xmlns:wpi="http://schemas.microsoft.com/office/word/2010/wordprocessingInk" xmlns:wne="http://schemas.microsoft.com/office/word/2006/wordml" xmlns:wps="http://schemas.microsoft.com/office/word/2010/wordprocessingShape" mc:Ignorable="w14 w15 w16se wp14">
   <w:sdt>
     <w:sdtPr>
       <w:id w:val="1931161253"/>
@@ -6742,7 +6872,7 @@
           <w:rPr>
             <w:noProof/>
           </w:rPr>
-          <w:t>7</w:t>
+          <w:t>11</w:t>
         </w:r>
         <w:r>
           <w:rPr>
@@ -6757,7 +6887,7 @@
 </file>
 
 <file path=word/footnotes.xml><?xml version="1.0" encoding="utf-8"?>
-<w:footnotes xmlns:wpc="http://schemas.microsoft.com/office/word/2010/wordprocessingCanvas" xmlns:mc="http://schemas.openxmlformats.org/markup-compatibility/2006" xmlns:o="urn:schemas-microsoft-com:office:office" xmlns:r="http://schemas.openxmlformats.org/officeDocument/2006/relationships" xmlns:m="http://schemas.openxmlformats.org/officeDocument/2006/math" xmlns:v="urn:schemas-microsoft-com:vml" xmlns:wp14="http://schemas.microsoft.com/office/word/2010/wordprocessingDrawing" xmlns:wp="http://schemas.openxmlformats.org/drawingml/2006/wordprocessingDrawing" xmlns:w10="urn:schemas-microsoft-com:office:word" xmlns:w="http://schemas.openxmlformats.org/wordprocessingml/2006/main" xmlns:w14="http://schemas.microsoft.com/office/word/2010/wordml" xmlns:w15="http://schemas.microsoft.com/office/word/2012/wordml" xmlns:wpg="http://schemas.microsoft.com/office/word/2010/wordprocessingGroup" xmlns:wpi="http://schemas.microsoft.com/office/word/2010/wordprocessingInk" xmlns:wne="http://schemas.microsoft.com/office/word/2006/wordml" xmlns:wps="http://schemas.microsoft.com/office/word/2010/wordprocessingShape" mc:Ignorable="w14 w15 wp14">
+<w:footnotes xmlns:wpc="http://schemas.microsoft.com/office/word/2010/wordprocessingCanvas" xmlns:cx="http://schemas.microsoft.com/office/drawing/2014/chartex" xmlns:mc="http://schemas.openxmlformats.org/markup-compatibility/2006" xmlns:o="urn:schemas-microsoft-com:office:office" xmlns:r="http://schemas.openxmlformats.org/officeDocument/2006/relationships" xmlns:m="http://schemas.openxmlformats.org/officeDocument/2006/math" xmlns:v="urn:schemas-microsoft-com:vml" xmlns:wp14="http://schemas.microsoft.com/office/word/2010/wordprocessingDrawing" xmlns:wp="http://schemas.openxmlformats.org/drawingml/2006/wordprocessingDrawing" xmlns:w10="urn:schemas-microsoft-com:office:word" xmlns:w="http://schemas.openxmlformats.org/wordprocessingml/2006/main" xmlns:w14="http://schemas.microsoft.com/office/word/2010/wordml" xmlns:w15="http://schemas.microsoft.com/office/word/2012/wordml" xmlns:w16se="http://schemas.microsoft.com/office/word/2015/wordml/symex" xmlns:wpg="http://schemas.microsoft.com/office/word/2010/wordprocessingGroup" xmlns:wpi="http://schemas.microsoft.com/office/word/2010/wordprocessingInk" xmlns:wne="http://schemas.microsoft.com/office/word/2006/wordml" xmlns:wps="http://schemas.microsoft.com/office/word/2010/wordprocessingShape" mc:Ignorable="w14 w15 w16se wp14">
   <w:footnote w:type="separator" w:id="-1">
     <w:p>
       <w:pPr>
@@ -6782,7 +6912,7 @@
 </file>
 
 <file path=word/header1.xml><?xml version="1.0" encoding="utf-8"?>
-<w:hdr xmlns:wpc="http://schemas.microsoft.com/office/word/2010/wordprocessingCanvas" xmlns:mc="http://schemas.openxmlformats.org/markup-compatibility/2006" xmlns:o="urn:schemas-microsoft-com:office:office" xmlns:r="http://schemas.openxmlformats.org/officeDocument/2006/relationships" xmlns:m="http://schemas.openxmlformats.org/officeDocument/2006/math" xmlns:v="urn:schemas-microsoft-com:vml" xmlns:wp14="http://schemas.microsoft.com/office/word/2010/wordprocessingDrawing" xmlns:wp="http://schemas.openxmlformats.org/drawingml/2006/wordprocessingDrawing" xmlns:w10="urn:schemas-microsoft-com:office:word" xmlns:w="http://schemas.openxmlformats.org/wordprocessingml/2006/main" xmlns:w14="http://schemas.microsoft.com/office/word/2010/wordml" xmlns:w15="http://schemas.microsoft.com/office/word/2012/wordml" xmlns:wpg="http://schemas.microsoft.com/office/word/2010/wordprocessingGroup" xmlns:wpi="http://schemas.microsoft.com/office/word/2010/wordprocessingInk" xmlns:wne="http://schemas.microsoft.com/office/word/2006/wordml" xmlns:wps="http://schemas.microsoft.com/office/word/2010/wordprocessingShape" mc:Ignorable="w14 w15 wp14">
+<w:hdr xmlns:wpc="http://schemas.microsoft.com/office/word/2010/wordprocessingCanvas" xmlns:cx="http://schemas.microsoft.com/office/drawing/2014/chartex" xmlns:mc="http://schemas.openxmlformats.org/markup-compatibility/2006" xmlns:o="urn:schemas-microsoft-com:office:office" xmlns:r="http://schemas.openxmlformats.org/officeDocument/2006/relationships" xmlns:m="http://schemas.openxmlformats.org/officeDocument/2006/math" xmlns:v="urn:schemas-microsoft-com:vml" xmlns:wp14="http://schemas.microsoft.com/office/word/2010/wordprocessingDrawing" xmlns:wp="http://schemas.openxmlformats.org/drawingml/2006/wordprocessingDrawing" xmlns:w10="urn:schemas-microsoft-com:office:word" xmlns:w="http://schemas.openxmlformats.org/wordprocessingml/2006/main" xmlns:w14="http://schemas.microsoft.com/office/word/2010/wordml" xmlns:w15="http://schemas.microsoft.com/office/word/2012/wordml" xmlns:w16se="http://schemas.microsoft.com/office/word/2015/wordml/symex" xmlns:wpg="http://schemas.microsoft.com/office/word/2010/wordprocessingGroup" xmlns:wpi="http://schemas.microsoft.com/office/word/2010/wordprocessingInk" xmlns:wne="http://schemas.microsoft.com/office/word/2006/wordml" xmlns:wps="http://schemas.microsoft.com/office/word/2010/wordprocessingShape" mc:Ignorable="w14 w15 w16se wp14">
   <w:p>
     <w:pPr>
       <w:pStyle w:val="Header"/>
@@ -6827,8 +6957,8 @@
 </file>
 
 <file path=word/numbering.xml><?xml version="1.0" encoding="utf-8"?>
-<w:numbering xmlns:wpc="http://schemas.microsoft.com/office/word/2010/wordprocessingCanvas" xmlns:mc="http://schemas.openxmlformats.org/markup-compatibility/2006" xmlns:o="urn:schemas-microsoft-com:office:office" xmlns:r="http://schemas.openxmlformats.org/officeDocument/2006/relationships" xmlns:m="http://schemas.openxmlformats.org/officeDocument/2006/math" xmlns:v="urn:schemas-microsoft-com:vml" xmlns:wp14="http://schemas.microsoft.com/office/word/2010/wordprocessingDrawing" xmlns:wp="http://schemas.openxmlformats.org/drawingml/2006/wordprocessingDrawing" xmlns:w10="urn:schemas-microsoft-com:office:word" xmlns:w="http://schemas.openxmlformats.org/wordprocessingml/2006/main" xmlns:w14="http://schemas.microsoft.com/office/word/2010/wordml" xmlns:w15="http://schemas.microsoft.com/office/word/2012/wordml" xmlns:wpg="http://schemas.microsoft.com/office/word/2010/wordprocessingGroup" xmlns:wpi="http://schemas.microsoft.com/office/word/2010/wordprocessingInk" xmlns:wne="http://schemas.microsoft.com/office/word/2006/wordml" xmlns:wps="http://schemas.microsoft.com/office/word/2010/wordprocessingShape" mc:Ignorable="w14 w15 wp14">
-  <w:abstractNum w:abstractNumId="0">
+<w:numbering xmlns:wpc="http://schemas.microsoft.com/office/word/2010/wordprocessingCanvas" xmlns:cx="http://schemas.microsoft.com/office/drawing/2014/chartex" xmlns:mc="http://schemas.openxmlformats.org/markup-compatibility/2006" xmlns:o="urn:schemas-microsoft-com:office:office" xmlns:r="http://schemas.openxmlformats.org/officeDocument/2006/relationships" xmlns:m="http://schemas.openxmlformats.org/officeDocument/2006/math" xmlns:v="urn:schemas-microsoft-com:vml" xmlns:wp14="http://schemas.microsoft.com/office/word/2010/wordprocessingDrawing" xmlns:wp="http://schemas.openxmlformats.org/drawingml/2006/wordprocessingDrawing" xmlns:w10="urn:schemas-microsoft-com:office:word" xmlns:w="http://schemas.openxmlformats.org/wordprocessingml/2006/main" xmlns:w14="http://schemas.microsoft.com/office/word/2010/wordml" xmlns:w15="http://schemas.microsoft.com/office/word/2012/wordml" xmlns:w16se="http://schemas.microsoft.com/office/word/2015/wordml/symex" xmlns:wpg="http://schemas.microsoft.com/office/word/2010/wordprocessingGroup" xmlns:wpi="http://schemas.microsoft.com/office/word/2010/wordprocessingInk" xmlns:wne="http://schemas.microsoft.com/office/word/2006/wordml" xmlns:wps="http://schemas.microsoft.com/office/word/2010/wordprocessingShape" mc:Ignorable="w14 w15 w16se wp14">
+  <w:abstractNum w:abstractNumId="0" w15:restartNumberingAfterBreak="0">
     <w:nsid w:val="25F1355B"/>
     <w:multiLevelType w:val="multilevel"/>
     <w:tmpl w:val="6B6EED6C"/>
@@ -6926,7 +7056,7 @@
       </w:pPr>
     </w:lvl>
   </w:abstractNum>
-  <w:abstractNum w:abstractNumId="1">
+  <w:abstractNum w:abstractNumId="1" w15:restartNumberingAfterBreak="0">
     <w:nsid w:val="7A3460F1"/>
     <w:multiLevelType w:val="hybridMultilevel"/>
     <w:tmpl w:val="8714A102"/>
@@ -7039,18 +7169,107 @@
       </w:rPr>
     </w:lvl>
   </w:abstractNum>
+  <w:abstractNum w:abstractNumId="2" w15:restartNumberingAfterBreak="0">
+    <w:nsid w:val="7C786B80"/>
+    <w:multiLevelType w:val="hybridMultilevel"/>
+    <w:tmpl w:val="9A0C45B0"/>
+    <w:lvl w:ilvl="0" w:tplc="0409000F">
+      <w:start w:val="1"/>
+      <w:numFmt w:val="decimal"/>
+      <w:lvlText w:val="%1."/>
+      <w:lvlJc w:val="left"/>
+      <w:pPr>
+        <w:ind w:left="1440" w:hanging="360"/>
+      </w:pPr>
+    </w:lvl>
+    <w:lvl w:ilvl="1" w:tplc="04090019" w:tentative="1">
+      <w:start w:val="1"/>
+      <w:numFmt w:val="lowerLetter"/>
+      <w:lvlText w:val="%2."/>
+      <w:lvlJc w:val="left"/>
+      <w:pPr>
+        <w:ind w:left="2160" w:hanging="360"/>
+      </w:pPr>
+    </w:lvl>
+    <w:lvl w:ilvl="2" w:tplc="0409001B" w:tentative="1">
+      <w:start w:val="1"/>
+      <w:numFmt w:val="lowerRoman"/>
+      <w:lvlText w:val="%3."/>
+      <w:lvlJc w:val="right"/>
+      <w:pPr>
+        <w:ind w:left="2880" w:hanging="180"/>
+      </w:pPr>
+    </w:lvl>
+    <w:lvl w:ilvl="3" w:tplc="0409000F" w:tentative="1">
+      <w:start w:val="1"/>
+      <w:numFmt w:val="decimal"/>
+      <w:lvlText w:val="%4."/>
+      <w:lvlJc w:val="left"/>
+      <w:pPr>
+        <w:ind w:left="3600" w:hanging="360"/>
+      </w:pPr>
+    </w:lvl>
+    <w:lvl w:ilvl="4" w:tplc="04090019" w:tentative="1">
+      <w:start w:val="1"/>
+      <w:numFmt w:val="lowerLetter"/>
+      <w:lvlText w:val="%5."/>
+      <w:lvlJc w:val="left"/>
+      <w:pPr>
+        <w:ind w:left="4320" w:hanging="360"/>
+      </w:pPr>
+    </w:lvl>
+    <w:lvl w:ilvl="5" w:tplc="0409001B" w:tentative="1">
+      <w:start w:val="1"/>
+      <w:numFmt w:val="lowerRoman"/>
+      <w:lvlText w:val="%6."/>
+      <w:lvlJc w:val="right"/>
+      <w:pPr>
+        <w:ind w:left="5040" w:hanging="180"/>
+      </w:pPr>
+    </w:lvl>
+    <w:lvl w:ilvl="6" w:tplc="0409000F" w:tentative="1">
+      <w:start w:val="1"/>
+      <w:numFmt w:val="decimal"/>
+      <w:lvlText w:val="%7."/>
+      <w:lvlJc w:val="left"/>
+      <w:pPr>
+        <w:ind w:left="5760" w:hanging="360"/>
+      </w:pPr>
+    </w:lvl>
+    <w:lvl w:ilvl="7" w:tplc="04090019" w:tentative="1">
+      <w:start w:val="1"/>
+      <w:numFmt w:val="lowerLetter"/>
+      <w:lvlText w:val="%8."/>
+      <w:lvlJc w:val="left"/>
+      <w:pPr>
+        <w:ind w:left="6480" w:hanging="360"/>
+      </w:pPr>
+    </w:lvl>
+    <w:lvl w:ilvl="8" w:tplc="0409001B" w:tentative="1">
+      <w:start w:val="1"/>
+      <w:numFmt w:val="lowerRoman"/>
+      <w:lvlText w:val="%9."/>
+      <w:lvlJc w:val="right"/>
+      <w:pPr>
+        <w:ind w:left="7200" w:hanging="180"/>
+      </w:pPr>
+    </w:lvl>
+  </w:abstractNum>
   <w:num w:numId="1">
     <w:abstractNumId w:val="0"/>
   </w:num>
   <w:num w:numId="2">
     <w:abstractNumId w:val="1"/>
   </w:num>
+  <w:num w:numId="3">
+    <w:abstractNumId w:val="2"/>
+  </w:num>
   <w:numIdMacAtCleanup w:val="2"/>
 </w:numbering>
 </file>
 
 <file path=word/styles.xml><?xml version="1.0" encoding="utf-8"?>
-<w:styles xmlns:mc="http://schemas.openxmlformats.org/markup-compatibility/2006" xmlns:r="http://schemas.openxmlformats.org/officeDocument/2006/relationships" xmlns:w="http://schemas.openxmlformats.org/wordprocessingml/2006/main" xmlns:w14="http://schemas.microsoft.com/office/word/2010/wordml" xmlns:w15="http://schemas.microsoft.com/office/word/2012/wordml" mc:Ignorable="w14 w15">
+<w:styles xmlns:mc="http://schemas.openxmlformats.org/markup-compatibility/2006" xmlns:r="http://schemas.openxmlformats.org/officeDocument/2006/relationships" xmlns:w="http://schemas.openxmlformats.org/wordprocessingml/2006/main" xmlns:w14="http://schemas.microsoft.com/office/word/2010/wordml" xmlns:w15="http://schemas.microsoft.com/office/word/2012/wordml" xmlns:w16se="http://schemas.microsoft.com/office/word/2015/wordml/symex" mc:Ignorable="w14 w15 w16se">
   <w:docDefaults>
     <w:rPrDefault>
       <w:rPr>
@@ -7655,7 +7874,6 @@
       <w:spacing w:after="0" w:line="240" w:lineRule="auto"/>
     </w:pPr>
     <w:tblPr>
-      <w:tblInd w:w="0" w:type="dxa"/>
       <w:tblBorders>
         <w:top w:val="single" w:sz="4" w:space="0" w:color="auto"/>
         <w:left w:val="single" w:sz="4" w:space="0" w:color="auto"/>
@@ -7664,12 +7882,6 @@
         <w:insideH w:val="single" w:sz="4" w:space="0" w:color="auto"/>
         <w:insideV w:val="single" w:sz="4" w:space="0" w:color="auto"/>
       </w:tblBorders>
-      <w:tblCellMar>
-        <w:top w:w="0" w:type="dxa"/>
-        <w:left w:w="108" w:type="dxa"/>
-        <w:bottom w:w="0" w:type="dxa"/>
-        <w:right w:w="108" w:type="dxa"/>
-      </w:tblCellMar>
     </w:tblPr>
   </w:style>
   <w:style w:type="paragraph" w:styleId="ListParagraph">
@@ -8165,7 +8377,7 @@
 </file>
 
 <file path=customXml/itemProps1.xml><?xml version="1.0" encoding="utf-8"?>
-<ds:datastoreItem xmlns:ds="http://schemas.openxmlformats.org/officeDocument/2006/customXml" ds:itemID="{8AC5B7E3-B641-4F93-A5E4-287549B1A705}">
+<ds:datastoreItem xmlns:ds="http://schemas.openxmlformats.org/officeDocument/2006/customXml" ds:itemID="{99F95568-D63D-4BA4-B8FA-B7681481E17F}">
   <ds:schemaRefs>
     <ds:schemaRef ds:uri="http://schemas.openxmlformats.org/officeDocument/2006/bibliography"/>
   </ds:schemaRefs>

</xml_diff>